<commit_message>
+ Modified Encoding For BCYD
</commit_message>
<xml_diff>
--- a/Datasets/Yugoslavia Data Set/Research.docx
+++ b/Datasets/Yugoslavia Data Set/Research.docx
@@ -1603,14 +1603,27 @@
         <w:br/>
         <w:t xml:space="preserve">Table </w:t>
       </w:r>
-      <w:fldSimple w:instr=" SEQ Table \* ARABIC ">
-        <w:r>
-          <w:rPr>
-            <w:noProof/>
-          </w:rPr>
-          <w:t>1</w:t>
-        </w:r>
-      </w:fldSimple>
+      <w:r>
+        <w:fldChar w:fldCharType="begin"/>
+      </w:r>
+      <w:r>
+        <w:instrText xml:space="preserve"> SEQ Table \* ARABIC </w:instrText>
+      </w:r>
+      <w:r>
+        <w:fldChar w:fldCharType="separate"/>
+      </w:r>
+      <w:r>
+        <w:rPr>
+          <w:noProof/>
+        </w:rPr>
+        <w:t>1</w:t>
+      </w:r>
+      <w:r>
+        <w:rPr>
+          <w:noProof/>
+        </w:rPr>
+        <w:fldChar w:fldCharType="end"/>
+      </w:r>
       <w:r>
         <w:t xml:space="preserve"> : </w:t>
       </w:r>
@@ -3469,14 +3482,27 @@
         <w:br/>
         <w:t xml:space="preserve">Table </w:t>
       </w:r>
-      <w:fldSimple w:instr=" SEQ Table \* ARABIC ">
-        <w:r>
-          <w:rPr>
-            <w:noProof/>
-          </w:rPr>
-          <w:t>2</w:t>
-        </w:r>
-      </w:fldSimple>
+      <w:r>
+        <w:fldChar w:fldCharType="begin"/>
+      </w:r>
+      <w:r>
+        <w:instrText xml:space="preserve"> SEQ Table \* ARABIC </w:instrText>
+      </w:r>
+      <w:r>
+        <w:fldChar w:fldCharType="separate"/>
+      </w:r>
+      <w:r>
+        <w:rPr>
+          <w:noProof/>
+        </w:rPr>
+        <w:t>2</w:t>
+      </w:r>
+      <w:r>
+        <w:rPr>
+          <w:noProof/>
+        </w:rPr>
+        <w:fldChar w:fldCharType="end"/>
+      </w:r>
       <w:r>
         <w:t xml:space="preserve"> : </w:t>
       </w:r>
@@ -3751,14 +3777,27 @@
         <w:br/>
         <w:t xml:space="preserve">Table </w:t>
       </w:r>
-      <w:fldSimple w:instr=" SEQ Table \* ARABIC ">
-        <w:r>
-          <w:rPr>
-            <w:noProof/>
-          </w:rPr>
-          <w:t>3</w:t>
-        </w:r>
-      </w:fldSimple>
+      <w:r>
+        <w:fldChar w:fldCharType="begin"/>
+      </w:r>
+      <w:r>
+        <w:instrText xml:space="preserve"> SEQ Table \* ARABIC </w:instrText>
+      </w:r>
+      <w:r>
+        <w:fldChar w:fldCharType="separate"/>
+      </w:r>
+      <w:r>
+        <w:rPr>
+          <w:noProof/>
+        </w:rPr>
+        <w:t>3</w:t>
+      </w:r>
+      <w:r>
+        <w:rPr>
+          <w:noProof/>
+        </w:rPr>
+        <w:fldChar w:fldCharType="end"/>
+      </w:r>
       <w:r>
         <w:t xml:space="preserve"> : List of </w:t>
       </w:r>
@@ -3961,822 +4000,829 @@
               </w:rPr>
               <w:t>72.41</w:t>
             </w:r>
+          </w:p>
+        </w:tc>
+        <w:tc>
+          <w:tcPr>
+            <w:tcW w:w="1026" w:type="dxa"/>
+            <w:shd w:val="clear" w:color="auto" w:fill="auto"/>
+          </w:tcPr>
+          <w:p>
+            <w:pPr>
+              <w:jc w:val="center"/>
+              <w:rPr>
+                <w:sz w:val="16"/>
+                <w:szCs w:val="16"/>
+              </w:rPr>
+            </w:pPr>
+          </w:p>
+        </w:tc>
+        <w:tc>
+          <w:tcPr>
+            <w:tcW w:w="1026" w:type="dxa"/>
+            <w:shd w:val="clear" w:color="auto" w:fill="auto"/>
+          </w:tcPr>
+          <w:p>
+            <w:pPr>
+              <w:jc w:val="center"/>
+              <w:rPr>
+                <w:sz w:val="16"/>
+                <w:szCs w:val="16"/>
+              </w:rPr>
+            </w:pPr>
+          </w:p>
+        </w:tc>
+      </w:tr>
+      <w:tr>
+        <w:tc>
+          <w:tcPr>
+            <w:tcW w:w="619" w:type="dxa"/>
+            <w:shd w:val="clear" w:color="auto" w:fill="BDD6EE" w:themeFill="accent5" w:themeFillTint="66"/>
+          </w:tcPr>
+          <w:p>
+            <w:pPr>
+              <w:jc w:val="center"/>
+              <w:rPr>
+                <w:sz w:val="16"/>
+                <w:szCs w:val="16"/>
+              </w:rPr>
+            </w:pPr>
+            <w:r>
+              <w:rPr>
+                <w:sz w:val="16"/>
+                <w:szCs w:val="16"/>
+              </w:rPr>
+              <w:t>85%</w:t>
+            </w:r>
+          </w:p>
+        </w:tc>
+        <w:tc>
+          <w:tcPr>
+            <w:tcW w:w="619" w:type="dxa"/>
+            <w:shd w:val="clear" w:color="auto" w:fill="BDD6EE" w:themeFill="accent5" w:themeFillTint="66"/>
+          </w:tcPr>
+          <w:p>
+            <w:pPr>
+              <w:jc w:val="center"/>
+              <w:rPr>
+                <w:sz w:val="16"/>
+                <w:szCs w:val="16"/>
+              </w:rPr>
+            </w:pPr>
+            <w:r>
+              <w:rPr>
+                <w:sz w:val="16"/>
+                <w:szCs w:val="16"/>
+              </w:rPr>
+              <w:t>15%</w:t>
+            </w:r>
+          </w:p>
+        </w:tc>
+        <w:tc>
+          <w:tcPr>
+            <w:tcW w:w="1025" w:type="dxa"/>
+            <w:shd w:val="clear" w:color="auto" w:fill="auto"/>
+          </w:tcPr>
+          <w:p>
+            <w:pPr>
+              <w:jc w:val="center"/>
+              <w:rPr>
+                <w:sz w:val="16"/>
+                <w:szCs w:val="16"/>
+              </w:rPr>
+            </w:pPr>
+            <w:r>
+              <w:rPr>
+                <w:sz w:val="16"/>
+                <w:szCs w:val="16"/>
+              </w:rPr>
+              <w:t>76.74</w:t>
+            </w:r>
+          </w:p>
+        </w:tc>
+        <w:tc>
+          <w:tcPr>
+            <w:tcW w:w="1026" w:type="dxa"/>
+            <w:shd w:val="clear" w:color="auto" w:fill="auto"/>
+          </w:tcPr>
+          <w:p>
+            <w:pPr>
+              <w:jc w:val="center"/>
+              <w:rPr>
+                <w:sz w:val="16"/>
+                <w:szCs w:val="16"/>
+              </w:rPr>
+            </w:pPr>
+          </w:p>
+        </w:tc>
+        <w:tc>
+          <w:tcPr>
+            <w:tcW w:w="1026" w:type="dxa"/>
+            <w:shd w:val="clear" w:color="auto" w:fill="auto"/>
+          </w:tcPr>
+          <w:p>
+            <w:pPr>
+              <w:jc w:val="center"/>
+              <w:rPr>
+                <w:sz w:val="16"/>
+                <w:szCs w:val="16"/>
+              </w:rPr>
+            </w:pPr>
+          </w:p>
+        </w:tc>
+      </w:tr>
+      <w:tr>
+        <w:tc>
+          <w:tcPr>
+            <w:tcW w:w="619" w:type="dxa"/>
+            <w:shd w:val="clear" w:color="auto" w:fill="BDD6EE" w:themeFill="accent5" w:themeFillTint="66"/>
+          </w:tcPr>
+          <w:p>
+            <w:pPr>
+              <w:jc w:val="center"/>
+              <w:rPr>
+                <w:sz w:val="16"/>
+                <w:szCs w:val="16"/>
+              </w:rPr>
+            </w:pPr>
+            <w:r>
+              <w:rPr>
+                <w:sz w:val="16"/>
+                <w:szCs w:val="16"/>
+              </w:rPr>
+              <w:t>80%</w:t>
+            </w:r>
+          </w:p>
+        </w:tc>
+        <w:tc>
+          <w:tcPr>
+            <w:tcW w:w="619" w:type="dxa"/>
+            <w:shd w:val="clear" w:color="auto" w:fill="BDD6EE" w:themeFill="accent5" w:themeFillTint="66"/>
+          </w:tcPr>
+          <w:p>
+            <w:pPr>
+              <w:jc w:val="center"/>
+              <w:rPr>
+                <w:sz w:val="16"/>
+                <w:szCs w:val="16"/>
+              </w:rPr>
+            </w:pPr>
+            <w:r>
+              <w:rPr>
+                <w:sz w:val="16"/>
+                <w:szCs w:val="16"/>
+              </w:rPr>
+              <w:t>20%</w:t>
+            </w:r>
+          </w:p>
+        </w:tc>
+        <w:tc>
+          <w:tcPr>
+            <w:tcW w:w="1025" w:type="dxa"/>
+            <w:shd w:val="clear" w:color="auto" w:fill="auto"/>
+          </w:tcPr>
+          <w:p>
+            <w:pPr>
+              <w:jc w:val="center"/>
+              <w:rPr>
+                <w:sz w:val="16"/>
+                <w:szCs w:val="16"/>
+              </w:rPr>
+            </w:pPr>
+            <w:r>
+              <w:rPr>
+                <w:sz w:val="16"/>
+                <w:szCs w:val="16"/>
+              </w:rPr>
+              <w:t>67.24</w:t>
+            </w:r>
+          </w:p>
+        </w:tc>
+        <w:tc>
+          <w:tcPr>
+            <w:tcW w:w="1026" w:type="dxa"/>
+            <w:shd w:val="clear" w:color="auto" w:fill="auto"/>
+          </w:tcPr>
+          <w:p>
+            <w:pPr>
+              <w:jc w:val="center"/>
+              <w:rPr>
+                <w:sz w:val="16"/>
+                <w:szCs w:val="16"/>
+              </w:rPr>
+            </w:pPr>
+          </w:p>
+        </w:tc>
+        <w:tc>
+          <w:tcPr>
+            <w:tcW w:w="1026" w:type="dxa"/>
+            <w:shd w:val="clear" w:color="auto" w:fill="auto"/>
+          </w:tcPr>
+          <w:p>
+            <w:pPr>
+              <w:jc w:val="center"/>
+              <w:rPr>
+                <w:sz w:val="16"/>
+                <w:szCs w:val="16"/>
+              </w:rPr>
+            </w:pPr>
+          </w:p>
+        </w:tc>
+      </w:tr>
+      <w:tr>
+        <w:tc>
+          <w:tcPr>
+            <w:tcW w:w="619" w:type="dxa"/>
+            <w:shd w:val="clear" w:color="auto" w:fill="BDD6EE" w:themeFill="accent5" w:themeFillTint="66"/>
+          </w:tcPr>
+          <w:p>
+            <w:pPr>
+              <w:jc w:val="center"/>
+              <w:rPr>
+                <w:sz w:val="16"/>
+                <w:szCs w:val="16"/>
+              </w:rPr>
+            </w:pPr>
+            <w:r>
+              <w:rPr>
+                <w:sz w:val="16"/>
+                <w:szCs w:val="16"/>
+              </w:rPr>
+              <w:t>75%</w:t>
+            </w:r>
+          </w:p>
+        </w:tc>
+        <w:tc>
+          <w:tcPr>
+            <w:tcW w:w="619" w:type="dxa"/>
+            <w:shd w:val="clear" w:color="auto" w:fill="BDD6EE" w:themeFill="accent5" w:themeFillTint="66"/>
+          </w:tcPr>
+          <w:p>
+            <w:pPr>
+              <w:jc w:val="center"/>
+              <w:rPr>
+                <w:sz w:val="16"/>
+                <w:szCs w:val="16"/>
+              </w:rPr>
+            </w:pPr>
+            <w:r>
+              <w:rPr>
+                <w:sz w:val="16"/>
+                <w:szCs w:val="16"/>
+              </w:rPr>
+              <w:t>25%</w:t>
+            </w:r>
+          </w:p>
+        </w:tc>
+        <w:tc>
+          <w:tcPr>
+            <w:tcW w:w="1025" w:type="dxa"/>
+            <w:shd w:val="clear" w:color="auto" w:fill="auto"/>
+          </w:tcPr>
+          <w:p>
+            <w:pPr>
+              <w:jc w:val="center"/>
+              <w:rPr>
+                <w:sz w:val="16"/>
+                <w:szCs w:val="16"/>
+              </w:rPr>
+            </w:pPr>
+            <w:r>
+              <w:rPr>
+                <w:sz w:val="16"/>
+                <w:szCs w:val="16"/>
+              </w:rPr>
+              <w:t>70.83</w:t>
+            </w:r>
+          </w:p>
+        </w:tc>
+        <w:tc>
+          <w:tcPr>
+            <w:tcW w:w="1026" w:type="dxa"/>
+            <w:shd w:val="clear" w:color="auto" w:fill="auto"/>
+          </w:tcPr>
+          <w:p>
+            <w:pPr>
+              <w:jc w:val="center"/>
+              <w:rPr>
+                <w:sz w:val="16"/>
+                <w:szCs w:val="16"/>
+              </w:rPr>
+            </w:pPr>
+          </w:p>
+        </w:tc>
+        <w:tc>
+          <w:tcPr>
+            <w:tcW w:w="1026" w:type="dxa"/>
+            <w:shd w:val="clear" w:color="auto" w:fill="auto"/>
+          </w:tcPr>
+          <w:p>
+            <w:pPr>
+              <w:jc w:val="center"/>
+              <w:rPr>
+                <w:sz w:val="16"/>
+                <w:szCs w:val="16"/>
+              </w:rPr>
+            </w:pPr>
+          </w:p>
+        </w:tc>
+      </w:tr>
+      <w:tr>
+        <w:tc>
+          <w:tcPr>
+            <w:tcW w:w="619" w:type="dxa"/>
+            <w:shd w:val="clear" w:color="auto" w:fill="BDD6EE" w:themeFill="accent5" w:themeFillTint="66"/>
+          </w:tcPr>
+          <w:p>
+            <w:pPr>
+              <w:jc w:val="center"/>
+              <w:rPr>
+                <w:sz w:val="16"/>
+                <w:szCs w:val="16"/>
+              </w:rPr>
+            </w:pPr>
+            <w:r>
+              <w:rPr>
+                <w:sz w:val="16"/>
+                <w:szCs w:val="16"/>
+              </w:rPr>
+              <w:t>70%</w:t>
+            </w:r>
+          </w:p>
+        </w:tc>
+        <w:tc>
+          <w:tcPr>
+            <w:tcW w:w="619" w:type="dxa"/>
+            <w:shd w:val="clear" w:color="auto" w:fill="BDD6EE" w:themeFill="accent5" w:themeFillTint="66"/>
+          </w:tcPr>
+          <w:p>
+            <w:pPr>
+              <w:jc w:val="center"/>
+              <w:rPr>
+                <w:sz w:val="16"/>
+                <w:szCs w:val="16"/>
+              </w:rPr>
+            </w:pPr>
+            <w:r>
+              <w:rPr>
+                <w:sz w:val="16"/>
+                <w:szCs w:val="16"/>
+              </w:rPr>
+              <w:t>30%</w:t>
+            </w:r>
+          </w:p>
+        </w:tc>
+        <w:tc>
+          <w:tcPr>
+            <w:tcW w:w="1025" w:type="dxa"/>
+            <w:shd w:val="clear" w:color="auto" w:fill="auto"/>
+          </w:tcPr>
+          <w:p>
+            <w:pPr>
+              <w:jc w:val="center"/>
+              <w:rPr>
+                <w:sz w:val="16"/>
+                <w:szCs w:val="16"/>
+              </w:rPr>
+            </w:pPr>
+            <w:r>
+              <w:rPr>
+                <w:sz w:val="16"/>
+                <w:szCs w:val="16"/>
+              </w:rPr>
+              <w:t>70.93</w:t>
+            </w:r>
+          </w:p>
+        </w:tc>
+        <w:tc>
+          <w:tcPr>
+            <w:tcW w:w="1026" w:type="dxa"/>
+            <w:shd w:val="clear" w:color="auto" w:fill="auto"/>
+          </w:tcPr>
+          <w:p>
+            <w:pPr>
+              <w:jc w:val="center"/>
+              <w:rPr>
+                <w:sz w:val="16"/>
+                <w:szCs w:val="16"/>
+              </w:rPr>
+            </w:pPr>
+          </w:p>
+        </w:tc>
+        <w:tc>
+          <w:tcPr>
+            <w:tcW w:w="1026" w:type="dxa"/>
+            <w:shd w:val="clear" w:color="auto" w:fill="auto"/>
+          </w:tcPr>
+          <w:p>
+            <w:pPr>
+              <w:jc w:val="center"/>
+              <w:rPr>
+                <w:sz w:val="16"/>
+                <w:szCs w:val="16"/>
+              </w:rPr>
+            </w:pPr>
+          </w:p>
+        </w:tc>
+      </w:tr>
+      <w:tr>
+        <w:tc>
+          <w:tcPr>
+            <w:tcW w:w="619" w:type="dxa"/>
+            <w:shd w:val="clear" w:color="auto" w:fill="BDD6EE" w:themeFill="accent5" w:themeFillTint="66"/>
+          </w:tcPr>
+          <w:p>
+            <w:pPr>
+              <w:jc w:val="center"/>
+              <w:rPr>
+                <w:sz w:val="16"/>
+                <w:szCs w:val="16"/>
+              </w:rPr>
+            </w:pPr>
+            <w:r>
+              <w:rPr>
+                <w:sz w:val="16"/>
+                <w:szCs w:val="16"/>
+              </w:rPr>
+              <w:t>65%</w:t>
+            </w:r>
+          </w:p>
+        </w:tc>
+        <w:tc>
+          <w:tcPr>
+            <w:tcW w:w="619" w:type="dxa"/>
+            <w:shd w:val="clear" w:color="auto" w:fill="BDD6EE" w:themeFill="accent5" w:themeFillTint="66"/>
+          </w:tcPr>
+          <w:p>
+            <w:pPr>
+              <w:jc w:val="center"/>
+              <w:rPr>
+                <w:sz w:val="16"/>
+                <w:szCs w:val="16"/>
+              </w:rPr>
+            </w:pPr>
+            <w:r>
+              <w:rPr>
+                <w:sz w:val="16"/>
+                <w:szCs w:val="16"/>
+              </w:rPr>
+              <w:t>35%</w:t>
+            </w:r>
+          </w:p>
+        </w:tc>
+        <w:tc>
+          <w:tcPr>
+            <w:tcW w:w="1025" w:type="dxa"/>
+            <w:shd w:val="clear" w:color="auto" w:fill="auto"/>
+          </w:tcPr>
+          <w:p>
+            <w:pPr>
+              <w:jc w:val="center"/>
+              <w:rPr>
+                <w:sz w:val="16"/>
+                <w:szCs w:val="16"/>
+              </w:rPr>
+            </w:pPr>
+            <w:r>
+              <w:rPr>
+                <w:sz w:val="16"/>
+                <w:szCs w:val="16"/>
+              </w:rPr>
+              <w:t>62.37</w:t>
+            </w:r>
+          </w:p>
+        </w:tc>
+        <w:tc>
+          <w:tcPr>
+            <w:tcW w:w="1026" w:type="dxa"/>
+            <w:shd w:val="clear" w:color="auto" w:fill="auto"/>
+          </w:tcPr>
+          <w:p>
+            <w:pPr>
+              <w:jc w:val="center"/>
+              <w:rPr>
+                <w:sz w:val="16"/>
+                <w:szCs w:val="16"/>
+              </w:rPr>
+            </w:pPr>
+          </w:p>
+        </w:tc>
+        <w:tc>
+          <w:tcPr>
+            <w:tcW w:w="1026" w:type="dxa"/>
+            <w:shd w:val="clear" w:color="auto" w:fill="auto"/>
+          </w:tcPr>
+          <w:p>
+            <w:pPr>
+              <w:jc w:val="center"/>
+              <w:rPr>
+                <w:sz w:val="16"/>
+                <w:szCs w:val="16"/>
+              </w:rPr>
+            </w:pPr>
+          </w:p>
+        </w:tc>
+      </w:tr>
+      <w:tr>
+        <w:tc>
+          <w:tcPr>
+            <w:tcW w:w="619" w:type="dxa"/>
+            <w:shd w:val="clear" w:color="auto" w:fill="BDD6EE" w:themeFill="accent5" w:themeFillTint="66"/>
+          </w:tcPr>
+          <w:p>
+            <w:pPr>
+              <w:jc w:val="center"/>
+              <w:rPr>
+                <w:sz w:val="16"/>
+                <w:szCs w:val="16"/>
+              </w:rPr>
+            </w:pPr>
+            <w:r>
+              <w:rPr>
+                <w:sz w:val="16"/>
+                <w:szCs w:val="16"/>
+              </w:rPr>
+              <w:t>60%</w:t>
+            </w:r>
+          </w:p>
+        </w:tc>
+        <w:tc>
+          <w:tcPr>
+            <w:tcW w:w="619" w:type="dxa"/>
+            <w:shd w:val="clear" w:color="auto" w:fill="BDD6EE" w:themeFill="accent5" w:themeFillTint="66"/>
+          </w:tcPr>
+          <w:p>
+            <w:pPr>
+              <w:jc w:val="center"/>
+              <w:rPr>
+                <w:sz w:val="16"/>
+                <w:szCs w:val="16"/>
+              </w:rPr>
+            </w:pPr>
+            <w:r>
+              <w:rPr>
+                <w:sz w:val="16"/>
+                <w:szCs w:val="16"/>
+              </w:rPr>
+              <w:t>40%</w:t>
+            </w:r>
+          </w:p>
+        </w:tc>
+        <w:tc>
+          <w:tcPr>
+            <w:tcW w:w="1025" w:type="dxa"/>
+            <w:shd w:val="clear" w:color="auto" w:fill="auto"/>
+          </w:tcPr>
+          <w:p>
+            <w:pPr>
+              <w:jc w:val="center"/>
+              <w:rPr>
+                <w:sz w:val="16"/>
+                <w:szCs w:val="16"/>
+              </w:rPr>
+            </w:pPr>
+            <w:r>
+              <w:rPr>
+                <w:sz w:val="16"/>
+                <w:szCs w:val="16"/>
+              </w:rPr>
+              <w:t>66.08</w:t>
+            </w:r>
+          </w:p>
+        </w:tc>
+        <w:tc>
+          <w:tcPr>
+            <w:tcW w:w="1026" w:type="dxa"/>
+            <w:shd w:val="clear" w:color="auto" w:fill="auto"/>
+          </w:tcPr>
+          <w:p>
+            <w:pPr>
+              <w:jc w:val="center"/>
+              <w:rPr>
+                <w:sz w:val="16"/>
+                <w:szCs w:val="16"/>
+              </w:rPr>
+            </w:pPr>
+          </w:p>
+        </w:tc>
+        <w:tc>
+          <w:tcPr>
+            <w:tcW w:w="1026" w:type="dxa"/>
+            <w:shd w:val="clear" w:color="auto" w:fill="auto"/>
+          </w:tcPr>
+          <w:p>
+            <w:pPr>
+              <w:jc w:val="center"/>
+              <w:rPr>
+                <w:sz w:val="16"/>
+                <w:szCs w:val="16"/>
+              </w:rPr>
+            </w:pPr>
+          </w:p>
+        </w:tc>
+      </w:tr>
+      <w:tr>
+        <w:tc>
+          <w:tcPr>
+            <w:tcW w:w="619" w:type="dxa"/>
+            <w:shd w:val="clear" w:color="auto" w:fill="BDD6EE" w:themeFill="accent5" w:themeFillTint="66"/>
+          </w:tcPr>
+          <w:p>
+            <w:pPr>
+              <w:jc w:val="center"/>
+              <w:rPr>
+                <w:sz w:val="16"/>
+                <w:szCs w:val="16"/>
+              </w:rPr>
+            </w:pPr>
+            <w:r>
+              <w:rPr>
+                <w:sz w:val="16"/>
+                <w:szCs w:val="16"/>
+              </w:rPr>
+              <w:t>55%</w:t>
+            </w:r>
+          </w:p>
+        </w:tc>
+        <w:tc>
+          <w:tcPr>
+            <w:tcW w:w="619" w:type="dxa"/>
+            <w:shd w:val="clear" w:color="auto" w:fill="BDD6EE" w:themeFill="accent5" w:themeFillTint="66"/>
+          </w:tcPr>
+          <w:p>
+            <w:pPr>
+              <w:jc w:val="center"/>
+              <w:rPr>
+                <w:sz w:val="16"/>
+                <w:szCs w:val="16"/>
+              </w:rPr>
+            </w:pPr>
+            <w:r>
+              <w:rPr>
+                <w:sz w:val="16"/>
+                <w:szCs w:val="16"/>
+              </w:rPr>
+              <w:t>45%</w:t>
+            </w:r>
+          </w:p>
+        </w:tc>
+        <w:tc>
+          <w:tcPr>
+            <w:tcW w:w="1025" w:type="dxa"/>
+            <w:shd w:val="clear" w:color="auto" w:fill="auto"/>
+          </w:tcPr>
+          <w:p>
+            <w:pPr>
+              <w:jc w:val="center"/>
+              <w:rPr>
+                <w:sz w:val="16"/>
+                <w:szCs w:val="16"/>
+              </w:rPr>
+            </w:pPr>
+            <w:r>
+              <w:rPr>
+                <w:sz w:val="16"/>
+                <w:szCs w:val="16"/>
+              </w:rPr>
+              <w:t>70.54</w:t>
+            </w:r>
+          </w:p>
+        </w:tc>
+        <w:tc>
+          <w:tcPr>
+            <w:tcW w:w="1026" w:type="dxa"/>
+            <w:shd w:val="clear" w:color="auto" w:fill="auto"/>
+          </w:tcPr>
+          <w:p>
+            <w:pPr>
+              <w:jc w:val="center"/>
+              <w:rPr>
+                <w:sz w:val="16"/>
+                <w:szCs w:val="16"/>
+              </w:rPr>
+            </w:pPr>
+          </w:p>
+        </w:tc>
+        <w:tc>
+          <w:tcPr>
+            <w:tcW w:w="1026" w:type="dxa"/>
+            <w:shd w:val="clear" w:color="auto" w:fill="auto"/>
+          </w:tcPr>
+          <w:p>
+            <w:pPr>
+              <w:jc w:val="center"/>
+              <w:rPr>
+                <w:sz w:val="16"/>
+                <w:szCs w:val="16"/>
+              </w:rPr>
+            </w:pPr>
+          </w:p>
+        </w:tc>
+      </w:tr>
+      <w:tr>
+        <w:tc>
+          <w:tcPr>
+            <w:tcW w:w="619" w:type="dxa"/>
+            <w:shd w:val="clear" w:color="auto" w:fill="BDD6EE" w:themeFill="accent5" w:themeFillTint="66"/>
+          </w:tcPr>
+          <w:p>
+            <w:pPr>
+              <w:jc w:val="center"/>
+              <w:rPr>
+                <w:sz w:val="16"/>
+                <w:szCs w:val="16"/>
+              </w:rPr>
+            </w:pPr>
+            <w:r>
+              <w:rPr>
+                <w:sz w:val="16"/>
+                <w:szCs w:val="16"/>
+              </w:rPr>
+              <w:t>50%</w:t>
+            </w:r>
+          </w:p>
+        </w:tc>
+        <w:tc>
+          <w:tcPr>
+            <w:tcW w:w="619" w:type="dxa"/>
+            <w:shd w:val="clear" w:color="auto" w:fill="BDD6EE" w:themeFill="accent5" w:themeFillTint="66"/>
+          </w:tcPr>
+          <w:p>
+            <w:pPr>
+              <w:jc w:val="center"/>
+              <w:rPr>
+                <w:sz w:val="16"/>
+                <w:szCs w:val="16"/>
+              </w:rPr>
+            </w:pPr>
+            <w:r>
+              <w:rPr>
+                <w:sz w:val="16"/>
+                <w:szCs w:val="16"/>
+              </w:rPr>
+              <w:t>50%</w:t>
+            </w:r>
+          </w:p>
+        </w:tc>
+        <w:tc>
+          <w:tcPr>
+            <w:tcW w:w="1025" w:type="dxa"/>
+            <w:shd w:val="clear" w:color="auto" w:fill="auto"/>
+          </w:tcPr>
+          <w:p>
+            <w:pPr>
+              <w:jc w:val="center"/>
+              <w:rPr>
+                <w:sz w:val="16"/>
+                <w:szCs w:val="16"/>
+              </w:rPr>
+            </w:pPr>
+            <w:r>
+              <w:rPr>
+                <w:sz w:val="16"/>
+                <w:szCs w:val="16"/>
+              </w:rPr>
+              <w:t>68.53</w:t>
+            </w:r>
+          </w:p>
+        </w:tc>
+        <w:tc>
+          <w:tcPr>
+            <w:tcW w:w="1026" w:type="dxa"/>
+            <w:shd w:val="clear" w:color="auto" w:fill="auto"/>
+          </w:tcPr>
+          <w:p>
+            <w:pPr>
+              <w:jc w:val="center"/>
+              <w:rPr>
+                <w:sz w:val="16"/>
+                <w:szCs w:val="16"/>
+              </w:rPr>
+            </w:pPr>
+          </w:p>
+        </w:tc>
+        <w:tc>
+          <w:tcPr>
+            <w:tcW w:w="1026" w:type="dxa"/>
+            <w:shd w:val="clear" w:color="auto" w:fill="auto"/>
+          </w:tcPr>
+          <w:p>
+            <w:pPr>
+              <w:jc w:val="center"/>
+              <w:rPr>
+                <w:sz w:val="16"/>
+                <w:szCs w:val="16"/>
+              </w:rPr>
+            </w:pPr>
+            <w:r>
+              <w:rPr>
+                <w:sz w:val="16"/>
+                <w:szCs w:val="16"/>
+              </w:rPr>
+              <w:t>72.72</w:t>
+            </w:r>
             <w:bookmarkStart w:id="0" w:name="_GoBack"/>
             <w:bookmarkEnd w:id="0"/>
-          </w:p>
-        </w:tc>
-        <w:tc>
-          <w:tcPr>
-            <w:tcW w:w="1026" w:type="dxa"/>
-            <w:shd w:val="clear" w:color="auto" w:fill="auto"/>
-          </w:tcPr>
-          <w:p>
-            <w:pPr>
-              <w:jc w:val="center"/>
-              <w:rPr>
-                <w:sz w:val="16"/>
-                <w:szCs w:val="16"/>
-              </w:rPr>
-            </w:pPr>
-          </w:p>
-        </w:tc>
-        <w:tc>
-          <w:tcPr>
-            <w:tcW w:w="1026" w:type="dxa"/>
-            <w:shd w:val="clear" w:color="auto" w:fill="auto"/>
-          </w:tcPr>
-          <w:p>
-            <w:pPr>
-              <w:jc w:val="center"/>
-              <w:rPr>
-                <w:sz w:val="16"/>
-                <w:szCs w:val="16"/>
-              </w:rPr>
-            </w:pPr>
-          </w:p>
-        </w:tc>
-      </w:tr>
-      <w:tr>
-        <w:tc>
-          <w:tcPr>
-            <w:tcW w:w="619" w:type="dxa"/>
-            <w:shd w:val="clear" w:color="auto" w:fill="BDD6EE" w:themeFill="accent5" w:themeFillTint="66"/>
-          </w:tcPr>
-          <w:p>
-            <w:pPr>
-              <w:jc w:val="center"/>
-              <w:rPr>
-                <w:sz w:val="16"/>
-                <w:szCs w:val="16"/>
-              </w:rPr>
-            </w:pPr>
-            <w:r>
-              <w:rPr>
-                <w:sz w:val="16"/>
-                <w:szCs w:val="16"/>
-              </w:rPr>
-              <w:t>85%</w:t>
-            </w:r>
-          </w:p>
-        </w:tc>
-        <w:tc>
-          <w:tcPr>
-            <w:tcW w:w="619" w:type="dxa"/>
-            <w:shd w:val="clear" w:color="auto" w:fill="BDD6EE" w:themeFill="accent5" w:themeFillTint="66"/>
-          </w:tcPr>
-          <w:p>
-            <w:pPr>
-              <w:jc w:val="center"/>
-              <w:rPr>
-                <w:sz w:val="16"/>
-                <w:szCs w:val="16"/>
-              </w:rPr>
-            </w:pPr>
-            <w:r>
-              <w:rPr>
-                <w:sz w:val="16"/>
-                <w:szCs w:val="16"/>
-              </w:rPr>
-              <w:t>15%</w:t>
-            </w:r>
-          </w:p>
-        </w:tc>
-        <w:tc>
-          <w:tcPr>
-            <w:tcW w:w="1025" w:type="dxa"/>
-            <w:shd w:val="clear" w:color="auto" w:fill="auto"/>
-          </w:tcPr>
-          <w:p>
-            <w:pPr>
-              <w:jc w:val="center"/>
-              <w:rPr>
-                <w:sz w:val="16"/>
-                <w:szCs w:val="16"/>
-              </w:rPr>
-            </w:pPr>
-            <w:r>
-              <w:rPr>
-                <w:sz w:val="16"/>
-                <w:szCs w:val="16"/>
-              </w:rPr>
-              <w:t>76.74</w:t>
-            </w:r>
-          </w:p>
-        </w:tc>
-        <w:tc>
-          <w:tcPr>
-            <w:tcW w:w="1026" w:type="dxa"/>
-            <w:shd w:val="clear" w:color="auto" w:fill="auto"/>
-          </w:tcPr>
-          <w:p>
-            <w:pPr>
-              <w:jc w:val="center"/>
-              <w:rPr>
-                <w:sz w:val="16"/>
-                <w:szCs w:val="16"/>
-              </w:rPr>
-            </w:pPr>
-          </w:p>
-        </w:tc>
-        <w:tc>
-          <w:tcPr>
-            <w:tcW w:w="1026" w:type="dxa"/>
-            <w:shd w:val="clear" w:color="auto" w:fill="auto"/>
-          </w:tcPr>
-          <w:p>
-            <w:pPr>
-              <w:jc w:val="center"/>
-              <w:rPr>
-                <w:sz w:val="16"/>
-                <w:szCs w:val="16"/>
-              </w:rPr>
-            </w:pPr>
-          </w:p>
-        </w:tc>
-      </w:tr>
-      <w:tr>
-        <w:tc>
-          <w:tcPr>
-            <w:tcW w:w="619" w:type="dxa"/>
-            <w:shd w:val="clear" w:color="auto" w:fill="BDD6EE" w:themeFill="accent5" w:themeFillTint="66"/>
-          </w:tcPr>
-          <w:p>
-            <w:pPr>
-              <w:jc w:val="center"/>
-              <w:rPr>
-                <w:sz w:val="16"/>
-                <w:szCs w:val="16"/>
-              </w:rPr>
-            </w:pPr>
-            <w:r>
-              <w:rPr>
-                <w:sz w:val="16"/>
-                <w:szCs w:val="16"/>
-              </w:rPr>
-              <w:t>80%</w:t>
-            </w:r>
-          </w:p>
-        </w:tc>
-        <w:tc>
-          <w:tcPr>
-            <w:tcW w:w="619" w:type="dxa"/>
-            <w:shd w:val="clear" w:color="auto" w:fill="BDD6EE" w:themeFill="accent5" w:themeFillTint="66"/>
-          </w:tcPr>
-          <w:p>
-            <w:pPr>
-              <w:jc w:val="center"/>
-              <w:rPr>
-                <w:sz w:val="16"/>
-                <w:szCs w:val="16"/>
-              </w:rPr>
-            </w:pPr>
-            <w:r>
-              <w:rPr>
-                <w:sz w:val="16"/>
-                <w:szCs w:val="16"/>
-              </w:rPr>
-              <w:t>20%</w:t>
-            </w:r>
-          </w:p>
-        </w:tc>
-        <w:tc>
-          <w:tcPr>
-            <w:tcW w:w="1025" w:type="dxa"/>
-            <w:shd w:val="clear" w:color="auto" w:fill="auto"/>
-          </w:tcPr>
-          <w:p>
-            <w:pPr>
-              <w:jc w:val="center"/>
-              <w:rPr>
-                <w:sz w:val="16"/>
-                <w:szCs w:val="16"/>
-              </w:rPr>
-            </w:pPr>
-            <w:r>
-              <w:rPr>
-                <w:sz w:val="16"/>
-                <w:szCs w:val="16"/>
-              </w:rPr>
-              <w:t>67.24</w:t>
-            </w:r>
-          </w:p>
-        </w:tc>
-        <w:tc>
-          <w:tcPr>
-            <w:tcW w:w="1026" w:type="dxa"/>
-            <w:shd w:val="clear" w:color="auto" w:fill="auto"/>
-          </w:tcPr>
-          <w:p>
-            <w:pPr>
-              <w:jc w:val="center"/>
-              <w:rPr>
-                <w:sz w:val="16"/>
-                <w:szCs w:val="16"/>
-              </w:rPr>
-            </w:pPr>
-          </w:p>
-        </w:tc>
-        <w:tc>
-          <w:tcPr>
-            <w:tcW w:w="1026" w:type="dxa"/>
-            <w:shd w:val="clear" w:color="auto" w:fill="auto"/>
-          </w:tcPr>
-          <w:p>
-            <w:pPr>
-              <w:jc w:val="center"/>
-              <w:rPr>
-                <w:sz w:val="16"/>
-                <w:szCs w:val="16"/>
-              </w:rPr>
-            </w:pPr>
-          </w:p>
-        </w:tc>
-      </w:tr>
-      <w:tr>
-        <w:tc>
-          <w:tcPr>
-            <w:tcW w:w="619" w:type="dxa"/>
-            <w:shd w:val="clear" w:color="auto" w:fill="BDD6EE" w:themeFill="accent5" w:themeFillTint="66"/>
-          </w:tcPr>
-          <w:p>
-            <w:pPr>
-              <w:jc w:val="center"/>
-              <w:rPr>
-                <w:sz w:val="16"/>
-                <w:szCs w:val="16"/>
-              </w:rPr>
-            </w:pPr>
-            <w:r>
-              <w:rPr>
-                <w:sz w:val="16"/>
-                <w:szCs w:val="16"/>
-              </w:rPr>
-              <w:t>75%</w:t>
-            </w:r>
-          </w:p>
-        </w:tc>
-        <w:tc>
-          <w:tcPr>
-            <w:tcW w:w="619" w:type="dxa"/>
-            <w:shd w:val="clear" w:color="auto" w:fill="BDD6EE" w:themeFill="accent5" w:themeFillTint="66"/>
-          </w:tcPr>
-          <w:p>
-            <w:pPr>
-              <w:jc w:val="center"/>
-              <w:rPr>
-                <w:sz w:val="16"/>
-                <w:szCs w:val="16"/>
-              </w:rPr>
-            </w:pPr>
-            <w:r>
-              <w:rPr>
-                <w:sz w:val="16"/>
-                <w:szCs w:val="16"/>
-              </w:rPr>
-              <w:t>25%</w:t>
-            </w:r>
-          </w:p>
-        </w:tc>
-        <w:tc>
-          <w:tcPr>
-            <w:tcW w:w="1025" w:type="dxa"/>
-            <w:shd w:val="clear" w:color="auto" w:fill="auto"/>
-          </w:tcPr>
-          <w:p>
-            <w:pPr>
-              <w:jc w:val="center"/>
-              <w:rPr>
-                <w:sz w:val="16"/>
-                <w:szCs w:val="16"/>
-              </w:rPr>
-            </w:pPr>
-            <w:r>
-              <w:rPr>
-                <w:sz w:val="16"/>
-                <w:szCs w:val="16"/>
-              </w:rPr>
-              <w:t>70.83</w:t>
-            </w:r>
-          </w:p>
-        </w:tc>
-        <w:tc>
-          <w:tcPr>
-            <w:tcW w:w="1026" w:type="dxa"/>
-            <w:shd w:val="clear" w:color="auto" w:fill="auto"/>
-          </w:tcPr>
-          <w:p>
-            <w:pPr>
-              <w:jc w:val="center"/>
-              <w:rPr>
-                <w:sz w:val="16"/>
-                <w:szCs w:val="16"/>
-              </w:rPr>
-            </w:pPr>
-          </w:p>
-        </w:tc>
-        <w:tc>
-          <w:tcPr>
-            <w:tcW w:w="1026" w:type="dxa"/>
-            <w:shd w:val="clear" w:color="auto" w:fill="auto"/>
-          </w:tcPr>
-          <w:p>
-            <w:pPr>
-              <w:jc w:val="center"/>
-              <w:rPr>
-                <w:sz w:val="16"/>
-                <w:szCs w:val="16"/>
-              </w:rPr>
-            </w:pPr>
-          </w:p>
-        </w:tc>
-      </w:tr>
-      <w:tr>
-        <w:tc>
-          <w:tcPr>
-            <w:tcW w:w="619" w:type="dxa"/>
-            <w:shd w:val="clear" w:color="auto" w:fill="BDD6EE" w:themeFill="accent5" w:themeFillTint="66"/>
-          </w:tcPr>
-          <w:p>
-            <w:pPr>
-              <w:jc w:val="center"/>
-              <w:rPr>
-                <w:sz w:val="16"/>
-                <w:szCs w:val="16"/>
-              </w:rPr>
-            </w:pPr>
-            <w:r>
-              <w:rPr>
-                <w:sz w:val="16"/>
-                <w:szCs w:val="16"/>
-              </w:rPr>
-              <w:t>70%</w:t>
-            </w:r>
-          </w:p>
-        </w:tc>
-        <w:tc>
-          <w:tcPr>
-            <w:tcW w:w="619" w:type="dxa"/>
-            <w:shd w:val="clear" w:color="auto" w:fill="BDD6EE" w:themeFill="accent5" w:themeFillTint="66"/>
-          </w:tcPr>
-          <w:p>
-            <w:pPr>
-              <w:jc w:val="center"/>
-              <w:rPr>
-                <w:sz w:val="16"/>
-                <w:szCs w:val="16"/>
-              </w:rPr>
-            </w:pPr>
-            <w:r>
-              <w:rPr>
-                <w:sz w:val="16"/>
-                <w:szCs w:val="16"/>
-              </w:rPr>
-              <w:t>30%</w:t>
-            </w:r>
-          </w:p>
-        </w:tc>
-        <w:tc>
-          <w:tcPr>
-            <w:tcW w:w="1025" w:type="dxa"/>
-            <w:shd w:val="clear" w:color="auto" w:fill="auto"/>
-          </w:tcPr>
-          <w:p>
-            <w:pPr>
-              <w:jc w:val="center"/>
-              <w:rPr>
-                <w:sz w:val="16"/>
-                <w:szCs w:val="16"/>
-              </w:rPr>
-            </w:pPr>
-            <w:r>
-              <w:rPr>
-                <w:sz w:val="16"/>
-                <w:szCs w:val="16"/>
-              </w:rPr>
-              <w:t>70.93</w:t>
-            </w:r>
-          </w:p>
-        </w:tc>
-        <w:tc>
-          <w:tcPr>
-            <w:tcW w:w="1026" w:type="dxa"/>
-            <w:shd w:val="clear" w:color="auto" w:fill="auto"/>
-          </w:tcPr>
-          <w:p>
-            <w:pPr>
-              <w:jc w:val="center"/>
-              <w:rPr>
-                <w:sz w:val="16"/>
-                <w:szCs w:val="16"/>
-              </w:rPr>
-            </w:pPr>
-          </w:p>
-        </w:tc>
-        <w:tc>
-          <w:tcPr>
-            <w:tcW w:w="1026" w:type="dxa"/>
-            <w:shd w:val="clear" w:color="auto" w:fill="auto"/>
-          </w:tcPr>
-          <w:p>
-            <w:pPr>
-              <w:jc w:val="center"/>
-              <w:rPr>
-                <w:sz w:val="16"/>
-                <w:szCs w:val="16"/>
-              </w:rPr>
-            </w:pPr>
-          </w:p>
-        </w:tc>
-      </w:tr>
-      <w:tr>
-        <w:tc>
-          <w:tcPr>
-            <w:tcW w:w="619" w:type="dxa"/>
-            <w:shd w:val="clear" w:color="auto" w:fill="BDD6EE" w:themeFill="accent5" w:themeFillTint="66"/>
-          </w:tcPr>
-          <w:p>
-            <w:pPr>
-              <w:jc w:val="center"/>
-              <w:rPr>
-                <w:sz w:val="16"/>
-                <w:szCs w:val="16"/>
-              </w:rPr>
-            </w:pPr>
-            <w:r>
-              <w:rPr>
-                <w:sz w:val="16"/>
-                <w:szCs w:val="16"/>
-              </w:rPr>
-              <w:t>65%</w:t>
-            </w:r>
-          </w:p>
-        </w:tc>
-        <w:tc>
-          <w:tcPr>
-            <w:tcW w:w="619" w:type="dxa"/>
-            <w:shd w:val="clear" w:color="auto" w:fill="BDD6EE" w:themeFill="accent5" w:themeFillTint="66"/>
-          </w:tcPr>
-          <w:p>
-            <w:pPr>
-              <w:jc w:val="center"/>
-              <w:rPr>
-                <w:sz w:val="16"/>
-                <w:szCs w:val="16"/>
-              </w:rPr>
-            </w:pPr>
-            <w:r>
-              <w:rPr>
-                <w:sz w:val="16"/>
-                <w:szCs w:val="16"/>
-              </w:rPr>
-              <w:t>35%</w:t>
-            </w:r>
-          </w:p>
-        </w:tc>
-        <w:tc>
-          <w:tcPr>
-            <w:tcW w:w="1025" w:type="dxa"/>
-            <w:shd w:val="clear" w:color="auto" w:fill="auto"/>
-          </w:tcPr>
-          <w:p>
-            <w:pPr>
-              <w:jc w:val="center"/>
-              <w:rPr>
-                <w:sz w:val="16"/>
-                <w:szCs w:val="16"/>
-              </w:rPr>
-            </w:pPr>
-            <w:r>
-              <w:rPr>
-                <w:sz w:val="16"/>
-                <w:szCs w:val="16"/>
-              </w:rPr>
-              <w:t>62.37</w:t>
-            </w:r>
-          </w:p>
-        </w:tc>
-        <w:tc>
-          <w:tcPr>
-            <w:tcW w:w="1026" w:type="dxa"/>
-            <w:shd w:val="clear" w:color="auto" w:fill="auto"/>
-          </w:tcPr>
-          <w:p>
-            <w:pPr>
-              <w:jc w:val="center"/>
-              <w:rPr>
-                <w:sz w:val="16"/>
-                <w:szCs w:val="16"/>
-              </w:rPr>
-            </w:pPr>
-          </w:p>
-        </w:tc>
-        <w:tc>
-          <w:tcPr>
-            <w:tcW w:w="1026" w:type="dxa"/>
-            <w:shd w:val="clear" w:color="auto" w:fill="auto"/>
-          </w:tcPr>
-          <w:p>
-            <w:pPr>
-              <w:jc w:val="center"/>
-              <w:rPr>
-                <w:sz w:val="16"/>
-                <w:szCs w:val="16"/>
-              </w:rPr>
-            </w:pPr>
-          </w:p>
-        </w:tc>
-      </w:tr>
-      <w:tr>
-        <w:tc>
-          <w:tcPr>
-            <w:tcW w:w="619" w:type="dxa"/>
-            <w:shd w:val="clear" w:color="auto" w:fill="BDD6EE" w:themeFill="accent5" w:themeFillTint="66"/>
-          </w:tcPr>
-          <w:p>
-            <w:pPr>
-              <w:jc w:val="center"/>
-              <w:rPr>
-                <w:sz w:val="16"/>
-                <w:szCs w:val="16"/>
-              </w:rPr>
-            </w:pPr>
-            <w:r>
-              <w:rPr>
-                <w:sz w:val="16"/>
-                <w:szCs w:val="16"/>
-              </w:rPr>
-              <w:t>60%</w:t>
-            </w:r>
-          </w:p>
-        </w:tc>
-        <w:tc>
-          <w:tcPr>
-            <w:tcW w:w="619" w:type="dxa"/>
-            <w:shd w:val="clear" w:color="auto" w:fill="BDD6EE" w:themeFill="accent5" w:themeFillTint="66"/>
-          </w:tcPr>
-          <w:p>
-            <w:pPr>
-              <w:jc w:val="center"/>
-              <w:rPr>
-                <w:sz w:val="16"/>
-                <w:szCs w:val="16"/>
-              </w:rPr>
-            </w:pPr>
-            <w:r>
-              <w:rPr>
-                <w:sz w:val="16"/>
-                <w:szCs w:val="16"/>
-              </w:rPr>
-              <w:t>40%</w:t>
-            </w:r>
-          </w:p>
-        </w:tc>
-        <w:tc>
-          <w:tcPr>
-            <w:tcW w:w="1025" w:type="dxa"/>
-            <w:shd w:val="clear" w:color="auto" w:fill="auto"/>
-          </w:tcPr>
-          <w:p>
-            <w:pPr>
-              <w:jc w:val="center"/>
-              <w:rPr>
-                <w:sz w:val="16"/>
-                <w:szCs w:val="16"/>
-              </w:rPr>
-            </w:pPr>
-            <w:r>
-              <w:rPr>
-                <w:sz w:val="16"/>
-                <w:szCs w:val="16"/>
-              </w:rPr>
-              <w:t>66.08</w:t>
-            </w:r>
-          </w:p>
-        </w:tc>
-        <w:tc>
-          <w:tcPr>
-            <w:tcW w:w="1026" w:type="dxa"/>
-            <w:shd w:val="clear" w:color="auto" w:fill="auto"/>
-          </w:tcPr>
-          <w:p>
-            <w:pPr>
-              <w:jc w:val="center"/>
-              <w:rPr>
-                <w:sz w:val="16"/>
-                <w:szCs w:val="16"/>
-              </w:rPr>
-            </w:pPr>
-          </w:p>
-        </w:tc>
-        <w:tc>
-          <w:tcPr>
-            <w:tcW w:w="1026" w:type="dxa"/>
-            <w:shd w:val="clear" w:color="auto" w:fill="auto"/>
-          </w:tcPr>
-          <w:p>
-            <w:pPr>
-              <w:jc w:val="center"/>
-              <w:rPr>
-                <w:sz w:val="16"/>
-                <w:szCs w:val="16"/>
-              </w:rPr>
-            </w:pPr>
-          </w:p>
-        </w:tc>
-      </w:tr>
-      <w:tr>
-        <w:tc>
-          <w:tcPr>
-            <w:tcW w:w="619" w:type="dxa"/>
-            <w:shd w:val="clear" w:color="auto" w:fill="BDD6EE" w:themeFill="accent5" w:themeFillTint="66"/>
-          </w:tcPr>
-          <w:p>
-            <w:pPr>
-              <w:jc w:val="center"/>
-              <w:rPr>
-                <w:sz w:val="16"/>
-                <w:szCs w:val="16"/>
-              </w:rPr>
-            </w:pPr>
-            <w:r>
-              <w:rPr>
-                <w:sz w:val="16"/>
-                <w:szCs w:val="16"/>
-              </w:rPr>
-              <w:t>55%</w:t>
-            </w:r>
-          </w:p>
-        </w:tc>
-        <w:tc>
-          <w:tcPr>
-            <w:tcW w:w="619" w:type="dxa"/>
-            <w:shd w:val="clear" w:color="auto" w:fill="BDD6EE" w:themeFill="accent5" w:themeFillTint="66"/>
-          </w:tcPr>
-          <w:p>
-            <w:pPr>
-              <w:jc w:val="center"/>
-              <w:rPr>
-                <w:sz w:val="16"/>
-                <w:szCs w:val="16"/>
-              </w:rPr>
-            </w:pPr>
-            <w:r>
-              <w:rPr>
-                <w:sz w:val="16"/>
-                <w:szCs w:val="16"/>
-              </w:rPr>
-              <w:t>45%</w:t>
-            </w:r>
-          </w:p>
-        </w:tc>
-        <w:tc>
-          <w:tcPr>
-            <w:tcW w:w="1025" w:type="dxa"/>
-            <w:shd w:val="clear" w:color="auto" w:fill="auto"/>
-          </w:tcPr>
-          <w:p>
-            <w:pPr>
-              <w:jc w:val="center"/>
-              <w:rPr>
-                <w:sz w:val="16"/>
-                <w:szCs w:val="16"/>
-              </w:rPr>
-            </w:pPr>
-            <w:r>
-              <w:rPr>
-                <w:sz w:val="16"/>
-                <w:szCs w:val="16"/>
-              </w:rPr>
-              <w:t>70.54</w:t>
-            </w:r>
-          </w:p>
-        </w:tc>
-        <w:tc>
-          <w:tcPr>
-            <w:tcW w:w="1026" w:type="dxa"/>
-            <w:shd w:val="clear" w:color="auto" w:fill="auto"/>
-          </w:tcPr>
-          <w:p>
-            <w:pPr>
-              <w:jc w:val="center"/>
-              <w:rPr>
-                <w:sz w:val="16"/>
-                <w:szCs w:val="16"/>
-              </w:rPr>
-            </w:pPr>
-          </w:p>
-        </w:tc>
-        <w:tc>
-          <w:tcPr>
-            <w:tcW w:w="1026" w:type="dxa"/>
-            <w:shd w:val="clear" w:color="auto" w:fill="auto"/>
-          </w:tcPr>
-          <w:p>
-            <w:pPr>
-              <w:jc w:val="center"/>
-              <w:rPr>
-                <w:sz w:val="16"/>
-                <w:szCs w:val="16"/>
-              </w:rPr>
-            </w:pPr>
-          </w:p>
-        </w:tc>
-      </w:tr>
-      <w:tr>
-        <w:tc>
-          <w:tcPr>
-            <w:tcW w:w="619" w:type="dxa"/>
-            <w:shd w:val="clear" w:color="auto" w:fill="BDD6EE" w:themeFill="accent5" w:themeFillTint="66"/>
-          </w:tcPr>
-          <w:p>
-            <w:pPr>
-              <w:jc w:val="center"/>
-              <w:rPr>
-                <w:sz w:val="16"/>
-                <w:szCs w:val="16"/>
-              </w:rPr>
-            </w:pPr>
-            <w:r>
-              <w:rPr>
-                <w:sz w:val="16"/>
-                <w:szCs w:val="16"/>
-              </w:rPr>
-              <w:t>50%</w:t>
-            </w:r>
-          </w:p>
-        </w:tc>
-        <w:tc>
-          <w:tcPr>
-            <w:tcW w:w="619" w:type="dxa"/>
-            <w:shd w:val="clear" w:color="auto" w:fill="BDD6EE" w:themeFill="accent5" w:themeFillTint="66"/>
-          </w:tcPr>
-          <w:p>
-            <w:pPr>
-              <w:jc w:val="center"/>
-              <w:rPr>
-                <w:sz w:val="16"/>
-                <w:szCs w:val="16"/>
-              </w:rPr>
-            </w:pPr>
-            <w:r>
-              <w:rPr>
-                <w:sz w:val="16"/>
-                <w:szCs w:val="16"/>
-              </w:rPr>
-              <w:t>50%</w:t>
-            </w:r>
-          </w:p>
-        </w:tc>
-        <w:tc>
-          <w:tcPr>
-            <w:tcW w:w="1025" w:type="dxa"/>
-            <w:shd w:val="clear" w:color="auto" w:fill="auto"/>
-          </w:tcPr>
-          <w:p>
-            <w:pPr>
-              <w:jc w:val="center"/>
-              <w:rPr>
-                <w:sz w:val="16"/>
-                <w:szCs w:val="16"/>
-              </w:rPr>
-            </w:pPr>
-            <w:r>
-              <w:rPr>
-                <w:sz w:val="16"/>
-                <w:szCs w:val="16"/>
-              </w:rPr>
-              <w:t>68.53</w:t>
-            </w:r>
-          </w:p>
-        </w:tc>
-        <w:tc>
-          <w:tcPr>
-            <w:tcW w:w="1026" w:type="dxa"/>
-            <w:shd w:val="clear" w:color="auto" w:fill="auto"/>
-          </w:tcPr>
-          <w:p>
-            <w:pPr>
-              <w:jc w:val="center"/>
-              <w:rPr>
-                <w:sz w:val="16"/>
-                <w:szCs w:val="16"/>
-              </w:rPr>
-            </w:pPr>
-          </w:p>
-        </w:tc>
-        <w:tc>
-          <w:tcPr>
-            <w:tcW w:w="1026" w:type="dxa"/>
-            <w:shd w:val="clear" w:color="auto" w:fill="auto"/>
-          </w:tcPr>
-          <w:p>
-            <w:pPr>
-              <w:jc w:val="center"/>
-              <w:rPr>
-                <w:sz w:val="16"/>
-                <w:szCs w:val="16"/>
-              </w:rPr>
-            </w:pPr>
           </w:p>
         </w:tc>
       </w:tr>
@@ -4794,14 +4840,27 @@
         <w:br/>
         <w:t xml:space="preserve">Table </w:t>
       </w:r>
-      <w:fldSimple w:instr=" SEQ Table \* ARABIC ">
-        <w:r>
-          <w:rPr>
-            <w:noProof/>
-          </w:rPr>
-          <w:t>4</w:t>
-        </w:r>
-      </w:fldSimple>
+      <w:r>
+        <w:fldChar w:fldCharType="begin"/>
+      </w:r>
+      <w:r>
+        <w:instrText xml:space="preserve"> SEQ Table \* ARABIC </w:instrText>
+      </w:r>
+      <w:r>
+        <w:fldChar w:fldCharType="separate"/>
+      </w:r>
+      <w:r>
+        <w:rPr>
+          <w:noProof/>
+        </w:rPr>
+        <w:t>4</w:t>
+      </w:r>
+      <w:r>
+        <w:rPr>
+          <w:noProof/>
+        </w:rPr>
+        <w:fldChar w:fldCharType="end"/>
+      </w:r>
       <w:r>
         <w:t xml:space="preserve"> : </w:t>
       </w:r>

</xml_diff>